<commit_message>
nowy wzor deklaracji czlonkowskiej
</commit_message>
<xml_diff>
--- a/documents/deklaracjaCzlonkowska_PQB.docx
+++ b/documents/deklaracjaCzlonkowska_PQB.docx
@@ -6,6 +6,7 @@
       <w:pPr>
         <w:jc w:val="right"/>
       </w:pPr>
+      <w:bookmarkStart w:id="0" w:name="_Hlk219398720"/>
     </w:p>
     <w:p>
       <w:pPr>
@@ -78,7 +79,16 @@
         </w:rPr>
       </w:pPr>
       <w:r>
-        <w:t xml:space="preserve">Data i miejsce urodzenia: </w:t>
+        <w:t>PESEL:</w:t>
+      </w:r>
+      <w:r>
+        <w:tab/>
+      </w:r>
+      <w:r>
+        <w:tab/>
+      </w:r>
+      <w:r>
+        <w:tab/>
       </w:r>
       <w:r>
         <w:tab/>
@@ -99,13 +109,7 @@
         </w:rPr>
       </w:pPr>
       <w:r>
-        <w:t>PESEL:</w:t>
-      </w:r>
-      <w:r>
-        <w:tab/>
-      </w:r>
-      <w:r>
-        <w:tab/>
+        <w:t>Obywatelstwo:</w:t>
       </w:r>
       <w:r>
         <w:tab/>
@@ -122,17 +126,11 @@
       </w:r>
     </w:p>
     <w:p>
-      <w:pPr>
-        <w:rPr>
-          <w:b/>
-          <w:bCs/>
-        </w:rPr>
-      </w:pPr>
-      <w:r>
-        <w:t>Obywatelstwo:</w:t>
-      </w:r>
-      <w:r>
-        <w:tab/>
+      <w:r>
+        <w:t>Adres</w:t>
+      </w:r>
+      <w:r>
+        <w:t xml:space="preserve"> do korespondencji:</w:t>
       </w:r>
       <w:r>
         <w:tab/>
@@ -147,10 +145,13 @@
     </w:p>
     <w:p>
       <w:r>
-        <w:t>Adres</w:t>
-      </w:r>
-      <w:r>
-        <w:t xml:space="preserve"> do korespondencji:</w:t>
+        <w:t>Nr telefonu:</w:t>
+      </w:r>
+      <w:r>
+        <w:tab/>
+      </w:r>
+      <w:r>
+        <w:tab/>
       </w:r>
       <w:r>
         <w:tab/>
@@ -164,8 +165,14 @@
       </w:r>
     </w:p>
     <w:p>
-      <w:r>
-        <w:t>Nr telefonu:</w:t>
+      <w:pPr>
+        <w:rPr>
+          <w:b/>
+          <w:bCs/>
+        </w:rPr>
+      </w:pPr>
+      <w:r>
+        <w:t>Adres e-mail:</w:t>
       </w:r>
       <w:r>
         <w:tab/>
@@ -186,13 +193,15 @@
     </w:p>
     <w:p>
       <w:r>
-        <w:t>Adres e-mail:</w:t>
-      </w:r>
-      <w:r>
-        <w:tab/>
-      </w:r>
-      <w:r>
-        <w:tab/>
+        <w:t xml:space="preserve">Miejsce zatrudnienia (lub główni klienci dla działalności </w:t>
+      </w:r>
+      <w:proofErr w:type="spellStart"/>
+      <w:r>
+        <w:t>b2b</w:t>
+      </w:r>
+      <w:proofErr w:type="spellEnd"/>
+      <w:r>
+        <w:t>)</w:t>
       </w:r>
       <w:r>
         <w:tab/>
@@ -375,6 +384,29 @@
         <w:t>PQB</w:t>
       </w:r>
       <w:proofErr w:type="spellEnd"/>
+    </w:p>
+    <w:p>
+      <w:pPr>
+        <w:pStyle w:val="Akapitzlist"/>
+        <w:numPr>
+          <w:ilvl w:val="0"/>
+          <w:numId w:val="56"/>
+        </w:numPr>
+      </w:pPr>
+      <w:r>
+        <w:t xml:space="preserve">niezwłocznego informowania zarządu </w:t>
+      </w:r>
+      <w:proofErr w:type="spellStart"/>
+      <w:r>
+        <w:t>PQB</w:t>
+      </w:r>
+      <w:proofErr w:type="spellEnd"/>
+      <w:r>
+        <w:t xml:space="preserve"> o zmianie miejsca zatrudnienia</w:t>
+      </w:r>
+      <w:r>
+        <w:t>/kontraktora</w:t>
+      </w:r>
     </w:p>
     <w:p>
       <w:pPr>
@@ -683,6 +715,7 @@
       <w:r>
         <w:t>Dane nie będą przetwarzane w sposób zautomatyzowany, w tym również w formie profilowania.</w:t>
       </w:r>
+      <w:bookmarkEnd w:id="0"/>
     </w:p>
     <w:sectPr>
       <w:headerReference w:type="default" r:id="rId8"/>
@@ -764,7 +797,15 @@
         <w:bCs/>
         <w:lang w:val="en-US"/>
       </w:rPr>
-      <w:t>1.0</w:t>
+      <w:t>1.</w:t>
+    </w:r>
+    <w:r>
+      <w:rPr>
+        <w:b/>
+        <w:bCs/>
+        <w:lang w:val="en-US"/>
+      </w:rPr>
+      <w:t>1</w:t>
     </w:r>
     <w:r>
       <w:rPr>

</xml_diff>